<commit_message>
27th back on; change name of todays class
</commit_message>
<xml_diff>
--- a/syllabus/BlewerLIS654Spring20syllabus.docx
+++ b/syllabus/BlewerLIS654Spring20syllabus.docx
@@ -32,7 +32,7 @@
         <w:t xml:space="preserve">Day and Time: Wednesday 06:30PM - 09:20PM</w:t>
       </w:r>
       <w:r>
-        <w:t xml:space="preserve"> </w:t>
+        <w:br w:type="textWrapping"/>
       </w:r>
       <w:r>
         <w:t xml:space="preserve">Location: Manhattan, Room</w:t>
@@ -728,6 +728,12 @@
           <w:t xml:space="preserve">As We May Think</w:t>
         </w:r>
       </w:hyperlink>
+      <w:r>
+        <w:t xml:space="preserve"> </w:t>
+      </w:r>
+      <w:r>
+        <w:t xml:space="preserve">(35min)</w:t>
+      </w:r>
     </w:p>
     <w:p>
       <w:pPr>
@@ -751,6 +757,12 @@
           <w:t xml:space="preserve">A Brief History of the Internet</w:t>
         </w:r>
       </w:hyperlink>
+      <w:r>
+        <w:t xml:space="preserve"> </w:t>
+      </w:r>
+      <w:r>
+        <w:t xml:space="preserve">(40min)</w:t>
+      </w:r>
     </w:p>
     <w:p>
       <w:pPr>
@@ -774,6 +786,12 @@
           <w:t xml:space="preserve">A Little History of the World Wide Web</w:t>
         </w:r>
       </w:hyperlink>
+      <w:r>
+        <w:t xml:space="preserve"> </w:t>
+      </w:r>
+      <w:r>
+        <w:t xml:space="preserve">(7min)</w:t>
+      </w:r>
     </w:p>
     <w:p>
       <w:pPr>
@@ -797,6 +815,12 @@
           <w:t xml:space="preserve">Web Standards: The What, The Why, And The How</w:t>
         </w:r>
       </w:hyperlink>
+      <w:r>
+        <w:t xml:space="preserve"> </w:t>
+      </w:r>
+      <w:r>
+        <w:t xml:space="preserve">(29min)</w:t>
+      </w:r>
     </w:p>
     <w:p>
       <w:pPr>
@@ -820,6 +844,12 @@
           <w:t xml:space="preserve">The Environmental Toll of a Netflix Binge</w:t>
         </w:r>
       </w:hyperlink>
+      <w:r>
+        <w:t xml:space="preserve"> </w:t>
+      </w:r>
+      <w:r>
+        <w:t xml:space="preserve">(8min)</w:t>
+      </w:r>
     </w:p>
     <w:p>
       <w:pPr>
@@ -843,6 +873,12 @@
           <w:t xml:space="preserve">Women in Programming: Erasure and Visibility</w:t>
         </w:r>
       </w:hyperlink>
+      <w:r>
+        <w:t xml:space="preserve"> </w:t>
+      </w:r>
+      <w:r>
+        <w:t xml:space="preserve">(7min)</w:t>
+      </w:r>
     </w:p>
     <w:p>
       <w:pPr>
@@ -866,6 +902,12 @@
           <w:t xml:space="preserve">A Career Retrospective—10 years working in tech</w:t>
         </w:r>
       </w:hyperlink>
+      <w:r>
+        <w:t xml:space="preserve"> </w:t>
+      </w:r>
+      <w:r>
+        <w:t xml:space="preserve">(17min)</w:t>
+      </w:r>
     </w:p>
     <w:p>
       <w:pPr>
@@ -918,6 +960,12 @@
           <w:t xml:space="preserve">How to teach yourself hard things</w:t>
         </w:r>
       </w:hyperlink>
+      <w:r>
+        <w:t xml:space="preserve"> </w:t>
+      </w:r>
+      <w:r>
+        <w:t xml:space="preserve">(8min)</w:t>
+      </w:r>
     </w:p>
     <w:p>
       <w:pPr>
@@ -941,6 +989,12 @@
           <w:t xml:space="preserve">A history of HTML</w:t>
         </w:r>
       </w:hyperlink>
+      <w:r>
+        <w:t xml:space="preserve"> </w:t>
+      </w:r>
+      <w:r>
+        <w:t xml:space="preserve">(32min)</w:t>
+      </w:r>
     </w:p>
     <w:p>
       <w:pPr>
@@ -964,6 +1018,12 @@
           <w:t xml:space="preserve">A Brief History of Markup</w:t>
         </w:r>
       </w:hyperlink>
+      <w:r>
+        <w:t xml:space="preserve"> </w:t>
+      </w:r>
+      <w:r>
+        <w:t xml:space="preserve">(8min)</w:t>
+      </w:r>
     </w:p>
     <w:p>
       <w:pPr>
@@ -987,6 +1047,12 @@
           <w:t xml:space="preserve">A battle rages for the future of the Web</w:t>
         </w:r>
       </w:hyperlink>
+      <w:r>
+        <w:t xml:space="preserve"> </w:t>
+      </w:r>
+      <w:r>
+        <w:t xml:space="preserve">(16min)</w:t>
+      </w:r>
     </w:p>
     <w:p>
       <w:pPr>
@@ -1064,6 +1130,12 @@
           <w:t xml:space="preserve">The Group That Rules The Web</w:t>
         </w:r>
       </w:hyperlink>
+      <w:r>
+        <w:t xml:space="preserve"> </w:t>
+      </w:r>
+      <w:r>
+        <w:t xml:space="preserve">(15 min)</w:t>
+      </w:r>
     </w:p>
     <w:p>
       <w:pPr>
@@ -1086,6 +1158,23 @@
           <w:rPr>
             <w:rStyle w:val="Hyperlink"/>
           </w:rPr>
+          <w:t xml:space="preserve">Mozilla web docs: Introduction to HTML</w:t>
+        </w:r>
+      </w:hyperlink>
+      <w:r>
+        <w:t xml:space="preserve"> </w:t>
+      </w:r>
+      <w:r>
+        <w:t xml:space="preserve">-</w:t>
+      </w:r>
+      <w:r>
+        <w:t xml:space="preserve"> </w:t>
+      </w:r>
+      <w:hyperlink r:id="rId46">
+        <w:r>
+          <w:rPr>
+            <w:rStyle w:val="Hyperlink"/>
+          </w:rPr>
           <w:t xml:space="preserve">HTML Beginner Tutorial</w:t>
         </w:r>
       </w:hyperlink>
@@ -1094,8 +1183,8 @@
       <w:pPr>
         <w:pStyle w:val="Heading3"/>
       </w:pPr>
-      <w:bookmarkStart w:id="46" w:name="february-17-----web-design-basics-css-lab"/>
-      <w:bookmarkEnd w:id="46"/>
+      <w:bookmarkStart w:id="47" w:name="february-17-----web-design-basics-css-lab"/>
+      <w:bookmarkEnd w:id="47"/>
       <w:r>
         <w:t xml:space="preserve">February 17 --- Web Design Basics: CSS (LAB)</w:t>
       </w:r>
@@ -1122,7 +1211,7 @@
       <w:r>
         <w:t xml:space="preserve"> </w:t>
       </w:r>
-      <w:hyperlink r:id="rId47">
+      <w:hyperlink r:id="rId48">
         <w:r>
           <w:rPr>
             <w:rStyle w:val="Hyperlink"/>
@@ -1134,7 +1223,16 @@
         <w:t xml:space="preserve"> </w:t>
       </w:r>
       <w:r>
-        <w:t xml:space="preserve">(Note: longer piece, leave enough time to experience this!)</w:t>
+        <w:t xml:space="preserve">(</w:t>
+      </w:r>
+      <w:r>
+        <w:rPr>
+          <w:b/>
+        </w:rPr>
+        <w:t xml:space="preserve">142 min</w:t>
+      </w:r>
+      <w:r>
+        <w:t xml:space="preserve">, plus playtime [not a typo!])</w:t>
       </w:r>
     </w:p>
     <w:p>
@@ -1151,7 +1249,7 @@
       <w:r>
         <w:t xml:space="preserve"> </w:t>
       </w:r>
-      <w:hyperlink r:id="rId48">
+      <w:hyperlink r:id="rId49">
         <w:r>
           <w:rPr>
             <w:rStyle w:val="Hyperlink"/>
@@ -1159,6 +1257,12 @@
           <w:t xml:space="preserve">The CSS Saga</w:t>
         </w:r>
       </w:hyperlink>
+      <w:r>
+        <w:t xml:space="preserve"> </w:t>
+      </w:r>
+      <w:r>
+        <w:t xml:space="preserve">(12 min)</w:t>
+      </w:r>
     </w:p>
     <w:p>
       <w:pPr>
@@ -1168,7 +1272,7 @@
           <w:ilvl w:val="0"/>
         </w:numPr>
       </w:pPr>
-      <w:hyperlink r:id="rId49">
+      <w:hyperlink r:id="rId50">
         <w:r>
           <w:rPr>
             <w:rStyle w:val="Hyperlink"/>
@@ -1180,7 +1284,7 @@
         <w:t xml:space="preserve"> </w:t>
       </w:r>
       <w:r>
-        <w:t xml:space="preserve">(video)</w:t>
+        <w:t xml:space="preserve">(video) (3.5 min)</w:t>
       </w:r>
     </w:p>
     <w:p>
@@ -1197,7 +1301,7 @@
       <w:r>
         <w:t xml:space="preserve"> </w:t>
       </w:r>
-      <w:hyperlink r:id="rId50">
+      <w:hyperlink r:id="rId51">
         <w:r>
           <w:rPr>
             <w:rStyle w:val="Hyperlink"/>
@@ -1205,6 +1309,12 @@
           <w:t xml:space="preserve">The W3C at Twenty-Five</w:t>
         </w:r>
       </w:hyperlink>
+      <w:r>
+        <w:t xml:space="preserve"> </w:t>
+      </w:r>
+      <w:r>
+        <w:t xml:space="preserve">(12 min)</w:t>
+      </w:r>
     </w:p>
     <w:p>
       <w:pPr>
@@ -1222,7 +1332,7 @@
       <w:r>
         <w:t xml:space="preserve"> </w:t>
       </w:r>
-      <w:hyperlink r:id="rId51">
+      <w:hyperlink r:id="rId52">
         <w:r>
           <w:rPr>
             <w:rStyle w:val="Hyperlink"/>
@@ -1239,7 +1349,7 @@
       <w:r>
         <w:t xml:space="preserve"> </w:t>
       </w:r>
-      <w:hyperlink r:id="rId52">
+      <w:hyperlink r:id="rId53">
         <w:r>
           <w:rPr>
             <w:rStyle w:val="Hyperlink"/>
@@ -1256,7 +1366,7 @@
       <w:r>
         <w:t xml:space="preserve"> </w:t>
       </w:r>
-      <w:hyperlink r:id="rId53">
+      <w:hyperlink r:id="rId54">
         <w:r>
           <w:rPr>
             <w:rStyle w:val="Hyperlink"/>
@@ -1264,6 +1374,23 @@
           <w:t xml:space="preserve">CSS Selectors</w:t>
         </w:r>
       </w:hyperlink>
+      <w:r>
+        <w:t xml:space="preserve"> </w:t>
+      </w:r>
+      <w:r>
+        <w:t xml:space="preserve">-</w:t>
+      </w:r>
+      <w:r>
+        <w:t xml:space="preserve"> </w:t>
+      </w:r>
+      <w:hyperlink r:id="rId55">
+        <w:r>
+          <w:rPr>
+            <w:rStyle w:val="Hyperlink"/>
+          </w:rPr>
+          <w:t xml:space="preserve">CSS Beginner Tutorial</w:t>
+        </w:r>
+      </w:hyperlink>
     </w:p>
     <w:p>
       <w:pPr>
@@ -1281,7 +1408,7 @@
       <w:r>
         <w:t xml:space="preserve"> </w:t>
       </w:r>
-      <w:hyperlink r:id="rId54">
+      <w:hyperlink r:id="rId56">
         <w:r>
           <w:rPr>
             <w:rStyle w:val="Hyperlink"/>
@@ -1304,7 +1431,7 @@
       <w:r>
         <w:t xml:space="preserve"> </w:t>
       </w:r>
-      <w:hyperlink r:id="rId55">
+      <w:hyperlink r:id="rId57">
         <w:r>
           <w:rPr>
             <w:rStyle w:val="Hyperlink"/>
@@ -1318,7 +1445,7 @@
       <w:r>
         <w:t xml:space="preserve">(</w:t>
       </w:r>
-      <w:hyperlink r:id="rId56">
+      <w:hyperlink r:id="rId58">
         <w:r>
           <w:rPr>
             <w:rStyle w:val="Hyperlink"/>
@@ -1326,15 +1453,18 @@
           <w:t xml:space="preserve">Background talk on this project</w:t>
         </w:r>
       </w:hyperlink>
+      <w:r>
+        <w:t xml:space="preserve">)</w:t>
+      </w:r>
     </w:p>
     <w:p>
       <w:pPr>
         <w:pStyle w:val="Heading3"/>
       </w:pPr>
-      <w:bookmarkStart w:id="57" w:name="february-24-----more-web-design-principles-graphics-and-multimedia-web-design-wrap-up"/>
-      <w:bookmarkEnd w:id="57"/>
-      <w:r>
-        <w:t xml:space="preserve">February 24 --- More Web Design Principles + Graphics and Multimedia (Web Design Wrap-up)</w:t>
+      <w:bookmarkStart w:id="59" w:name="february-24-----file-formats-and-web-design-wrap-up"/>
+      <w:bookmarkEnd w:id="59"/>
+      <w:r>
+        <w:t xml:space="preserve">February 24 --- File Formats and Web Design Wrap-up</w:t>
       </w:r>
     </w:p>
     <w:p>
@@ -1365,7 +1495,24 @@
         </w:numPr>
       </w:pPr>
       <w:r>
-        <w:t xml:space="preserve">* 2015-01-26. Jill Lepore. The Cobweb: Can the Internet be archived](http://www.newyorker.com/magazine/2015/01/26/cobweb)</w:t>
+        <w:t xml:space="preserve">* 2015-01-26. Jill Lepore.</w:t>
+      </w:r>
+      <w:r>
+        <w:t xml:space="preserve"> </w:t>
+      </w:r>
+      <w:hyperlink r:id="rId60">
+        <w:r>
+          <w:rPr>
+            <w:rStyle w:val="Hyperlink"/>
+          </w:rPr>
+          <w:t xml:space="preserve">The Cobweb: Can the Internet be archived</w:t>
+        </w:r>
+      </w:hyperlink>
+      <w:r>
+        <w:t xml:space="preserve"> </w:t>
+      </w:r>
+      <w:r>
+        <w:t xml:space="preserve">(31 min)</w:t>
       </w:r>
     </w:p>
     <w:p>
@@ -1382,7 +1529,7 @@
       <w:r>
         <w:t xml:space="preserve"> </w:t>
       </w:r>
-      <w:hyperlink r:id="rId58">
+      <w:hyperlink r:id="rId61">
         <w:r>
           <w:rPr>
             <w:rStyle w:val="Hyperlink"/>
@@ -1390,6 +1537,12 @@
           <w:t xml:space="preserve">Booksquashing</w:t>
         </w:r>
       </w:hyperlink>
+      <w:r>
+        <w:t xml:space="preserve"> </w:t>
+      </w:r>
+      <w:r>
+        <w:t xml:space="preserve">(9 min)</w:t>
+      </w:r>
     </w:p>
     <w:p>
       <w:pPr>
@@ -1405,7 +1558,7 @@
       <w:r>
         <w:t xml:space="preserve"> </w:t>
       </w:r>
-      <w:hyperlink r:id="rId59">
+      <w:hyperlink r:id="rId62">
         <w:r>
           <w:rPr>
             <w:rStyle w:val="Hyperlink"/>
@@ -1413,6 +1566,12 @@
           <w:t xml:space="preserve">The Expanding Digitization Universe</w:t>
         </w:r>
       </w:hyperlink>
+      <w:r>
+        <w:t xml:space="preserve"> </w:t>
+      </w:r>
+      <w:r>
+        <w:t xml:space="preserve">(11 min)</w:t>
+      </w:r>
     </w:p>
     <w:p>
       <w:pPr>
@@ -1428,7 +1587,7 @@
       <w:r>
         <w:t xml:space="preserve"> </w:t>
       </w:r>
-      <w:hyperlink r:id="rId60">
+      <w:hyperlink r:id="rId63">
         <w:r>
           <w:rPr>
             <w:rStyle w:val="Hyperlink"/>
@@ -1436,6 +1595,23 @@
           <w:t xml:space="preserve">H.264 is Magic</w:t>
         </w:r>
       </w:hyperlink>
+      <w:r>
+        <w:t xml:space="preserve"> </w:t>
+      </w:r>
+      <w:r>
+        <w:t xml:space="preserve">(</w:t>
+      </w:r>
+      <w:hyperlink r:id="rId64">
+        <w:r>
+          <w:rPr>
+            <w:rStyle w:val="Hyperlink"/>
+          </w:rPr>
+          <w:t xml:space="preserve">alt link</w:t>
+        </w:r>
+      </w:hyperlink>
+      <w:r>
+        <w:t xml:space="preserve">)</w:t>
+      </w:r>
     </w:p>
     <w:p>
       <w:pPr>
@@ -1451,7 +1627,7 @@
       <w:r>
         <w:t xml:space="preserve"> </w:t>
       </w:r>
-      <w:hyperlink r:id="rId61">
+      <w:hyperlink r:id="rId65">
         <w:r>
           <w:rPr>
             <w:rStyle w:val="Hyperlink"/>
@@ -1459,6 +1635,12 @@
           <w:t xml:space="preserve">Unraveling the JPEG</w:t>
         </w:r>
       </w:hyperlink>
+      <w:r>
+        <w:t xml:space="preserve"> </w:t>
+      </w:r>
+      <w:r>
+        <w:t xml:space="preserve">(20 min, plus playtime)</w:t>
+      </w:r>
     </w:p>
     <w:p>
       <w:pPr>
@@ -1476,7 +1658,7 @@
       <w:r>
         <w:t xml:space="preserve"> </w:t>
       </w:r>
-      <w:hyperlink r:id="rId62">
+      <w:hyperlink r:id="rId66">
         <w:r>
           <w:rPr>
             <w:rStyle w:val="Hyperlink"/>
@@ -1493,7 +1675,7 @@
       <w:r>
         <w:t xml:space="preserve"> </w:t>
       </w:r>
-      <w:hyperlink r:id="rId63">
+      <w:hyperlink r:id="rId67">
         <w:r>
           <w:rPr>
             <w:rStyle w:val="Hyperlink"/>
@@ -1506,8 +1688,8 @@
       <w:pPr>
         <w:pStyle w:val="Heading3"/>
       </w:pPr>
-      <w:bookmarkStart w:id="64" w:name="march-2-----usability-user-experience-and-universal-design"/>
-      <w:bookmarkEnd w:id="64"/>
+      <w:bookmarkStart w:id="68" w:name="march-2-----usability-user-experience-and-universal-design"/>
+      <w:bookmarkEnd w:id="68"/>
       <w:r>
         <w:t xml:space="preserve">March 2 --- Usability, User Experience, and Universal Design</w:t>
       </w:r>
@@ -1545,7 +1727,7 @@
       <w:r>
         <w:t xml:space="preserve"> </w:t>
       </w:r>
-      <w:hyperlink r:id="rId65">
+      <w:hyperlink r:id="rId69">
         <w:r>
           <w:rPr>
             <w:rStyle w:val="Hyperlink"/>
@@ -1553,6 +1735,12 @@
           <w:t xml:space="preserve">Accessibility and Archivability</w:t>
         </w:r>
       </w:hyperlink>
+      <w:r>
+        <w:t xml:space="preserve"> </w:t>
+      </w:r>
+      <w:r>
+        <w:t xml:space="preserve">(6 min)</w:t>
+      </w:r>
     </w:p>
     <w:p>
       <w:pPr>
@@ -1568,7 +1756,7 @@
       <w:r>
         <w:t xml:space="preserve"> </w:t>
       </w:r>
-      <w:hyperlink r:id="rId66">
+      <w:hyperlink r:id="rId70">
         <w:r>
           <w:rPr>
             <w:rStyle w:val="Hyperlink"/>
@@ -1576,6 +1764,12 @@
           <w:t xml:space="preserve">Connected UX</w:t>
         </w:r>
       </w:hyperlink>
+      <w:r>
+        <w:t xml:space="preserve"> </w:t>
+      </w:r>
+      <w:r>
+        <w:t xml:space="preserve">(9 min)</w:t>
+      </w:r>
     </w:p>
     <w:p>
       <w:pPr>
@@ -1585,7 +1779,7 @@
           <w:ilvl w:val="0"/>
         </w:numPr>
       </w:pPr>
-      <w:hyperlink r:id="rId67">
+      <w:hyperlink r:id="rId71">
         <w:r>
           <w:rPr>
             <w:rStyle w:val="Hyperlink"/>
@@ -1612,6 +1806,12 @@
           <w:t xml:space="preserve">Universal Usability</w:t>
         </w:r>
       </w:hyperlink>
+      <w:r>
+        <w:t xml:space="preserve"> </w:t>
+      </w:r>
+      <w:r>
+        <w:t xml:space="preserve">(note this is across several pages)</w:t>
+      </w:r>
     </w:p>
     <w:p>
       <w:pPr>
@@ -1627,7 +1827,7 @@
       <w:r>
         <w:t xml:space="preserve"> </w:t>
       </w:r>
-      <w:hyperlink r:id="rId68">
+      <w:hyperlink r:id="rId72">
         <w:r>
           <w:rPr>
             <w:rStyle w:val="Hyperlink"/>
@@ -1635,6 +1835,12 @@
           <w:t xml:space="preserve">Usability Testing Demystified</w:t>
         </w:r>
       </w:hyperlink>
+      <w:r>
+        <w:t xml:space="preserve"> </w:t>
+      </w:r>
+      <w:r>
+        <w:t xml:space="preserve">(8 min)</w:t>
+      </w:r>
     </w:p>
     <w:p>
       <w:pPr>
@@ -1650,7 +1856,7 @@
       <w:r>
         <w:t xml:space="preserve"> </w:t>
       </w:r>
-      <w:hyperlink r:id="rId69">
+      <w:hyperlink r:id="rId73">
         <w:r>
           <w:rPr>
             <w:rStyle w:val="Hyperlink"/>
@@ -1679,7 +1885,7 @@
       <w:r>
         <w:t xml:space="preserve"> </w:t>
       </w:r>
-      <w:hyperlink r:id="rId70">
+      <w:hyperlink r:id="rId74">
         <w:r>
           <w:rPr>
             <w:rStyle w:val="Hyperlink"/>
@@ -1703,7 +1909,24 @@
         </w:numPr>
       </w:pPr>
       <w:r>
-        <w:t xml:space="preserve">[User-Centered Design for Complex Digital Objects](https://drive.google.com/file/d/0Byr1_3Ruh_oYYkZwWF9yTTlSb2M/view)</w:t>
+        <w:t xml:space="preserve">2014-07-31. Anne Gibson.</w:t>
+      </w:r>
+      <w:r>
+        <w:t xml:space="preserve"> </w:t>
+      </w:r>
+      <w:hyperlink r:id="rId75">
+        <w:r>
+          <w:rPr>
+            <w:rStyle w:val="Hyperlink"/>
+          </w:rPr>
+          <w:t xml:space="preserve">An Alphabet of Accessibility Issues</w:t>
+        </w:r>
+      </w:hyperlink>
+      <w:r>
+        <w:t xml:space="preserve"> </w:t>
+      </w:r>
+      <w:r>
+        <w:t xml:space="preserve">(7 min)</w:t>
       </w:r>
     </w:p>
     <w:p>
@@ -1715,35 +1938,12 @@
         </w:numPr>
       </w:pPr>
       <w:r>
-        <w:t xml:space="preserve">2014-07-31. Anne Gibson.</w:t>
-      </w:r>
-      <w:r>
-        <w:t xml:space="preserve"> </w:t>
-      </w:r>
-      <w:hyperlink r:id="rId71">
-        <w:r>
-          <w:rPr>
-            <w:rStyle w:val="Hyperlink"/>
-          </w:rPr>
-          <w:t xml:space="preserve">An Alphabet of Accessibility Issues</w:t>
-        </w:r>
-      </w:hyperlink>
-    </w:p>
-    <w:p>
-      <w:pPr>
-        <w:pStyle w:val="Compact"/>
-        <w:numPr>
-          <w:numId w:val="1010"/>
-          <w:ilvl w:val="0"/>
-        </w:numPr>
-      </w:pPr>
-      <w:r>
         <w:t xml:space="preserve">c.2017. Cynthia Ng.</w:t>
       </w:r>
       <w:r>
         <w:t xml:space="preserve"> </w:t>
       </w:r>
-      <w:hyperlink r:id="rId72">
+      <w:hyperlink r:id="rId76">
         <w:r>
           <w:rPr>
             <w:rStyle w:val="Hyperlink"/>
@@ -1751,6 +1951,12 @@
           <w:t xml:space="preserve">A Practical Guide to Improving Web Accessibility</w:t>
         </w:r>
       </w:hyperlink>
+      <w:r>
+        <w:t xml:space="preserve"> </w:t>
+      </w:r>
+      <w:r>
+        <w:t xml:space="preserve">(20 min)</w:t>
+      </w:r>
     </w:p>
     <w:p>
       <w:pPr>
@@ -1768,7 +1974,7 @@
       <w:r>
         <w:t xml:space="preserve"> </w:t>
       </w:r>
-      <w:hyperlink r:id="rId73">
+      <w:hyperlink r:id="rId77">
         <w:r>
           <w:rPr>
             <w:rStyle w:val="Hyperlink"/>
@@ -1791,7 +1997,7 @@
       <w:r>
         <w:t xml:space="preserve"> </w:t>
       </w:r>
-      <w:hyperlink r:id="rId74">
+      <w:hyperlink r:id="rId78">
         <w:r>
           <w:rPr>
             <w:rStyle w:val="Hyperlink"/>
@@ -1808,7 +2014,7 @@
       <w:r>
         <w:t xml:space="preserve"> </w:t>
       </w:r>
-      <w:hyperlink r:id="rId75">
+      <w:hyperlink r:id="rId79">
         <w:r>
           <w:rPr>
             <w:rStyle w:val="Hyperlink"/>
@@ -1816,13 +2022,30 @@
           <w:t xml:space="preserve">9 GIFs That Explain Responsive Design Brilliantly</w:t>
         </w:r>
       </w:hyperlink>
+      <w:r>
+        <w:t xml:space="preserve"> </w:t>
+      </w:r>
+      <w:r>
+        <w:t xml:space="preserve">-</w:t>
+      </w:r>
+      <w:r>
+        <w:t xml:space="preserve"> </w:t>
+      </w:r>
+      <w:hyperlink r:id="rId80">
+        <w:r>
+          <w:rPr>
+            <w:rStyle w:val="Hyperlink"/>
+          </w:rPr>
+          <w:t xml:space="preserve">User-Centered Design for Complex Digital Objects</w:t>
+        </w:r>
+      </w:hyperlink>
     </w:p>
     <w:p>
       <w:pPr>
         <w:pStyle w:val="Heading3"/>
       </w:pPr>
-      <w:bookmarkStart w:id="76" w:name="march-9-----structured-data-xml-and-json-lab"/>
-      <w:bookmarkEnd w:id="76"/>
+      <w:bookmarkStart w:id="81" w:name="march-9-----structured-data-xml-and-json-lab"/>
+      <w:bookmarkEnd w:id="81"/>
       <w:r>
         <w:t xml:space="preserve">March 9 --- Structured Data, XML, and JSON (LAB)</w:t>
       </w:r>
@@ -1843,7 +2066,7 @@
           <w:ilvl w:val="0"/>
         </w:numPr>
       </w:pPr>
-      <w:hyperlink r:id="rId77">
+      <w:hyperlink r:id="rId82">
         <w:r>
           <w:rPr>
             <w:rStyle w:val="Hyperlink"/>
@@ -1866,7 +2089,7 @@
           <w:ilvl w:val="0"/>
         </w:numPr>
       </w:pPr>
-      <w:hyperlink r:id="rId78">
+      <w:hyperlink r:id="rId83">
         <w:r>
           <w:rPr>
             <w:rStyle w:val="Hyperlink"/>
@@ -1883,7 +2106,7 @@
           <w:ilvl w:val="0"/>
         </w:numPr>
       </w:pPr>
-      <w:hyperlink r:id="rId79">
+      <w:hyperlink r:id="rId84">
         <w:r>
           <w:rPr>
             <w:rStyle w:val="Hyperlink"/>
@@ -1906,7 +2129,7 @@
           <w:ilvl w:val="0"/>
         </w:numPr>
       </w:pPr>
-      <w:hyperlink r:id="rId80">
+      <w:hyperlink r:id="rId85">
         <w:r>
           <w:rPr>
             <w:rStyle w:val="Hyperlink"/>
@@ -1941,7 +2164,7 @@
       <w:r>
         <w:t xml:space="preserve"> </w:t>
       </w:r>
-      <w:hyperlink r:id="rId81">
+      <w:hyperlink r:id="rId86">
         <w:r>
           <w:rPr>
             <w:rStyle w:val="Hyperlink"/>
@@ -1958,7 +2181,7 @@
           <w:ilvl w:val="0"/>
         </w:numPr>
       </w:pPr>
-      <w:hyperlink r:id="rId82">
+      <w:hyperlink r:id="rId87">
         <w:r>
           <w:rPr>
             <w:rStyle w:val="Hyperlink"/>
@@ -1981,7 +2204,7 @@
       <w:r>
         <w:t xml:space="preserve"> </w:t>
       </w:r>
-      <w:hyperlink r:id="rId83">
+      <w:hyperlink r:id="rId88">
         <w:r>
           <w:rPr>
             <w:rStyle w:val="Hyperlink"/>
@@ -1994,8 +2217,8 @@
       <w:pPr>
         <w:pStyle w:val="Heading3"/>
       </w:pPr>
-      <w:bookmarkStart w:id="84" w:name="march-16-----spring-break-no-class"/>
-      <w:bookmarkEnd w:id="84"/>
+      <w:bookmarkStart w:id="89" w:name="march-16-----spring-break-no-class"/>
+      <w:bookmarkEnd w:id="89"/>
       <w:r>
         <w:t xml:space="preserve">March 16 --- Spring Break / NO CLASS</w:t>
       </w:r>
@@ -2004,8 +2227,8 @@
       <w:pPr>
         <w:pStyle w:val="Heading3"/>
       </w:pPr>
-      <w:bookmarkStart w:id="85" w:name="march-23-----apis-and-linked-data-lab"/>
-      <w:bookmarkEnd w:id="85"/>
+      <w:bookmarkStart w:id="90" w:name="march-23-----apis-and-linked-data-lab"/>
+      <w:bookmarkEnd w:id="90"/>
       <w:r>
         <w:t xml:space="preserve">March 23 --- APIs and Linked Data (LAB)</w:t>
       </w:r>
@@ -2037,7 +2260,7 @@
           <w:ilvl w:val="0"/>
         </w:numPr>
       </w:pPr>
-      <w:hyperlink r:id="rId86">
+      <w:hyperlink r:id="rId91">
         <w:r>
           <w:rPr>
             <w:rStyle w:val="Hyperlink"/>
@@ -2054,7 +2277,7 @@
           <w:ilvl w:val="0"/>
         </w:numPr>
       </w:pPr>
-      <w:hyperlink r:id="rId87">
+      <w:hyperlink r:id="rId92">
         <w:r>
           <w:rPr>
             <w:rStyle w:val="Hyperlink"/>
@@ -2071,7 +2294,7 @@
           <w:ilvl w:val="0"/>
         </w:numPr>
       </w:pPr>
-      <w:hyperlink r:id="rId88">
+      <w:hyperlink r:id="rId93">
         <w:r>
           <w:rPr>
             <w:rStyle w:val="Hyperlink"/>
@@ -2094,7 +2317,7 @@
       <w:r>
         <w:t xml:space="preserve"> </w:t>
       </w:r>
-      <w:hyperlink r:id="rId89">
+      <w:hyperlink r:id="rId94">
         <w:r>
           <w:rPr>
             <w:rStyle w:val="Hyperlink"/>
@@ -2111,7 +2334,7 @@
           <w:ilvl w:val="0"/>
         </w:numPr>
       </w:pPr>
-      <w:hyperlink r:id="rId90">
+      <w:hyperlink r:id="rId95">
         <w:r>
           <w:rPr>
             <w:rStyle w:val="Hyperlink"/>
@@ -2134,7 +2357,7 @@
           <w:ilvl w:val="0"/>
         </w:numPr>
       </w:pPr>
-      <w:hyperlink r:id="rId91">
+      <w:hyperlink r:id="rId96">
         <w:r>
           <w:rPr>
             <w:rStyle w:val="Hyperlink"/>
@@ -2157,7 +2380,7 @@
           <w:ilvl w:val="0"/>
         </w:numPr>
       </w:pPr>
-      <w:hyperlink r:id="rId92">
+      <w:hyperlink r:id="rId97">
         <w:r>
           <w:rPr>
             <w:rStyle w:val="Hyperlink"/>
@@ -2174,16 +2397,21 @@
           <w:ilvl w:val="0"/>
         </w:numPr>
       </w:pPr>
-      <w:r>
-        <w:t xml:space="preserve">[Unlocking Potential: Where Next for Open Cultural Data in Museums?]](http://museum-id.com/unlocking-potential-next-open-cultural-data-museums-mia-ridge/)</w:t>
-      </w:r>
+      <w:hyperlink r:id="rId98">
+        <w:r>
+          <w:rPr>
+            <w:rStyle w:val="Hyperlink"/>
+          </w:rPr>
+          <w:t xml:space="preserve">Unlocking Potential: Where Next for Open Cultural Data in Museums?</w:t>
+        </w:r>
+      </w:hyperlink>
     </w:p>
     <w:p>
       <w:pPr>
         <w:pStyle w:val="Heading3"/>
       </w:pPr>
-      <w:bookmarkStart w:id="93" w:name="march-30-----technology-law-and-ethics"/>
-      <w:bookmarkEnd w:id="93"/>
+      <w:bookmarkStart w:id="99" w:name="march-30-----technology-law-and-ethics"/>
+      <w:bookmarkEnd w:id="99"/>
       <w:r>
         <w:t xml:space="preserve">March 30 --- Technology Law and Ethics</w:t>
       </w:r>
@@ -2210,7 +2438,7 @@
       <w:r>
         <w:t xml:space="preserve"> </w:t>
       </w:r>
-      <w:hyperlink r:id="rId94">
+      <w:hyperlink r:id="rId100">
         <w:r>
           <w:rPr>
             <w:rStyle w:val="Hyperlink"/>
@@ -2233,7 +2461,7 @@
       <w:r>
         <w:t xml:space="preserve"> </w:t>
       </w:r>
-      <w:hyperlink r:id="rId95">
+      <w:hyperlink r:id="rId101">
         <w:r>
           <w:rPr>
             <w:rStyle w:val="Hyperlink"/>
@@ -2256,7 +2484,7 @@
       <w:r>
         <w:t xml:space="preserve"> </w:t>
       </w:r>
-      <w:hyperlink r:id="rId96">
+      <w:hyperlink r:id="rId102">
         <w:r>
           <w:rPr>
             <w:rStyle w:val="Hyperlink"/>
@@ -2279,7 +2507,7 @@
       <w:r>
         <w:t xml:space="preserve"> </w:t>
       </w:r>
-      <w:hyperlink r:id="rId97">
+      <w:hyperlink r:id="rId103">
         <w:r>
           <w:rPr>
             <w:rStyle w:val="Hyperlink"/>
@@ -2302,7 +2530,7 @@
       <w:r>
         <w:t xml:space="preserve"> </w:t>
       </w:r>
-      <w:hyperlink r:id="rId98">
+      <w:hyperlink r:id="rId104">
         <w:r>
           <w:rPr>
             <w:rStyle w:val="Hyperlink"/>
@@ -2325,7 +2553,7 @@
       <w:r>
         <w:t xml:space="preserve"> </w:t>
       </w:r>
-      <w:hyperlink r:id="rId99">
+      <w:hyperlink r:id="rId105">
         <w:r>
           <w:rPr>
             <w:rStyle w:val="Hyperlink"/>
@@ -2342,7 +2570,7 @@
           <w:ilvl w:val="0"/>
         </w:numPr>
       </w:pPr>
-      <w:hyperlink r:id="rId100">
+      <w:hyperlink r:id="rId106">
         <w:r>
           <w:rPr>
             <w:rStyle w:val="Hyperlink"/>
@@ -2373,7 +2601,7 @@
       <w:r>
         <w:t xml:space="preserve"> </w:t>
       </w:r>
-      <w:hyperlink r:id="rId101">
+      <w:hyperlink r:id="rId107">
         <w:r>
           <w:rPr>
             <w:rStyle w:val="Hyperlink"/>
@@ -2390,7 +2618,7 @@
       <w:r>
         <w:t xml:space="preserve"> </w:t>
       </w:r>
-      <w:hyperlink r:id="rId102">
+      <w:hyperlink r:id="rId108">
         <w:r>
           <w:rPr>
             <w:rStyle w:val="Hyperlink"/>
@@ -2407,7 +2635,7 @@
       <w:r>
         <w:t xml:space="preserve"> </w:t>
       </w:r>
-      <w:hyperlink r:id="rId103">
+      <w:hyperlink r:id="rId109">
         <w:r>
           <w:rPr>
             <w:rStyle w:val="Hyperlink"/>
@@ -2436,7 +2664,7 @@
       <w:r>
         <w:t xml:space="preserve"> </w:t>
       </w:r>
-      <w:hyperlink r:id="rId104">
+      <w:hyperlink r:id="rId110">
         <w:r>
           <w:rPr>
             <w:rStyle w:val="Hyperlink"/>
@@ -2453,7 +2681,7 @@
       <w:r>
         <w:t xml:space="preserve"> </w:t>
       </w:r>
-      <w:hyperlink r:id="rId105">
+      <w:hyperlink r:id="rId111">
         <w:r>
           <w:rPr>
             <w:rStyle w:val="Hyperlink"/>
@@ -2466,8 +2694,8 @@
       <w:pPr>
         <w:pStyle w:val="Heading3"/>
       </w:pPr>
-      <w:bookmarkStart w:id="106" w:name="april-6-----data-analysis-and-visualization-and-privacysecuritycontent-moderation"/>
-      <w:bookmarkEnd w:id="106"/>
+      <w:bookmarkStart w:id="112" w:name="april-6-----data-analysis-and-visualization-and-privacysecuritycontent-moderation"/>
+      <w:bookmarkEnd w:id="112"/>
       <w:r>
         <w:t xml:space="preserve">April 6 --- Data analysis and visualization, and privacy/security/content moderation</w:t>
       </w:r>
@@ -2505,7 +2733,7 @@
       <w:r>
         <w:t xml:space="preserve"> </w:t>
       </w:r>
-      <w:hyperlink r:id="rId107">
+      <w:hyperlink r:id="rId113">
         <w:r>
           <w:rPr>
             <w:rStyle w:val="Hyperlink"/>
@@ -2534,7 +2762,7 @@
       <w:r>
         <w:t xml:space="preserve"> </w:t>
       </w:r>
-      <w:hyperlink r:id="rId108">
+      <w:hyperlink r:id="rId114">
         <w:r>
           <w:rPr>
             <w:rStyle w:val="Hyperlink"/>
@@ -2551,7 +2779,7 @@
           <w:ilvl w:val="0"/>
         </w:numPr>
       </w:pPr>
-      <w:hyperlink r:id="rId109">
+      <w:hyperlink r:id="rId115">
         <w:r>
           <w:rPr>
             <w:rStyle w:val="Hyperlink"/>
@@ -2592,7 +2820,7 @@
       <w:r>
         <w:t xml:space="preserve"> </w:t>
       </w:r>
-      <w:hyperlink r:id="rId110">
+      <w:hyperlink r:id="rId116">
         <w:r>
           <w:rPr>
             <w:rStyle w:val="Hyperlink"/>
@@ -2615,7 +2843,7 @@
       <w:r>
         <w:t xml:space="preserve"> </w:t>
       </w:r>
-      <w:hyperlink r:id="rId111">
+      <w:hyperlink r:id="rId117">
         <w:r>
           <w:rPr>
             <w:rStyle w:val="Hyperlink"/>
@@ -2644,7 +2872,7 @@
       <w:r>
         <w:t xml:space="preserve"> </w:t>
       </w:r>
-      <w:hyperlink r:id="rId112">
+      <w:hyperlink r:id="rId118">
         <w:r>
           <w:rPr>
             <w:rStyle w:val="Hyperlink"/>
@@ -2667,7 +2895,7 @@
       <w:r>
         <w:t xml:space="preserve"> </w:t>
       </w:r>
-      <w:hyperlink r:id="rId113">
+      <w:hyperlink r:id="rId119">
         <w:r>
           <w:rPr>
             <w:rStyle w:val="Hyperlink"/>
@@ -2690,7 +2918,7 @@
       <w:r>
         <w:t xml:space="preserve"> </w:t>
       </w:r>
-      <w:hyperlink r:id="rId114">
+      <w:hyperlink r:id="rId120">
         <w:r>
           <w:rPr>
             <w:rStyle w:val="Hyperlink"/>
@@ -2721,7 +2949,7 @@
       <w:r>
         <w:t xml:space="preserve"> </w:t>
       </w:r>
-      <w:hyperlink r:id="rId115">
+      <w:hyperlink r:id="rId121">
         <w:r>
           <w:rPr>
             <w:rStyle w:val="Hyperlink"/>
@@ -2734,8 +2962,8 @@
       <w:pPr>
         <w:pStyle w:val="Heading3"/>
       </w:pPr>
-      <w:bookmarkStart w:id="116" w:name="april-13-----content-management-digital-asset-management-digital-preservation"/>
-      <w:bookmarkEnd w:id="116"/>
+      <w:bookmarkStart w:id="122" w:name="april-13-----content-management-digital-asset-management-digital-preservation"/>
+      <w:bookmarkEnd w:id="122"/>
       <w:r>
         <w:t xml:space="preserve">April 13 --- Content Management, Digital Asset Management, Digital Preservation</w:t>
       </w:r>
@@ -2773,7 +3001,7 @@
       <w:r>
         <w:t xml:space="preserve"> </w:t>
       </w:r>
-      <w:hyperlink r:id="rId117">
+      <w:hyperlink r:id="rId123">
         <w:r>
           <w:rPr>
             <w:rStyle w:val="Hyperlink"/>
@@ -2796,7 +3024,7 @@
       <w:r>
         <w:t xml:space="preserve"> </w:t>
       </w:r>
-      <w:hyperlink r:id="rId118">
+      <w:hyperlink r:id="rId124">
         <w:r>
           <w:rPr>
             <w:rStyle w:val="Hyperlink"/>
@@ -2819,7 +3047,7 @@
       <w:r>
         <w:t xml:space="preserve"> </w:t>
       </w:r>
-      <w:hyperlink r:id="rId119">
+      <w:hyperlink r:id="rId125">
         <w:r>
           <w:rPr>
             <w:rStyle w:val="Hyperlink"/>
@@ -2837,12 +3065,41 @@
         </w:numPr>
       </w:pPr>
       <w:r>
+        <w:t xml:space="preserve">Current. Digital Preservation Coalition.</w:t>
+      </w:r>
+      <w:r>
+        <w:t xml:space="preserve"> </w:t>
+      </w:r>
+      <w:hyperlink r:id="rId126">
+        <w:r>
+          <w:rPr>
+            <w:rStyle w:val="Hyperlink"/>
+          </w:rPr>
+          <w:t xml:space="preserve">Digital Preservation Handbook</w:t>
+        </w:r>
+      </w:hyperlink>
+      <w:r>
+        <w:t xml:space="preserve"> </w:t>
+      </w:r>
+      <w:r>
+        <w:t xml:space="preserve">(don't worry about trying to read the whole thing)</w:t>
+      </w:r>
+    </w:p>
+    <w:p>
+      <w:pPr>
+        <w:pStyle w:val="Compact"/>
+        <w:numPr>
+          <w:numId w:val="1015"/>
+          <w:ilvl w:val="0"/>
+        </w:numPr>
+      </w:pPr>
+      <w:r>
         <w:t xml:space="preserve">2017-12-15. Lauren J. Young.</w:t>
       </w:r>
       <w:r>
         <w:t xml:space="preserve"> </w:t>
       </w:r>
-      <w:hyperlink r:id="rId120">
+      <w:hyperlink r:id="rId127">
         <w:r>
           <w:rPr>
             <w:rStyle w:val="Hyperlink"/>
@@ -2865,7 +3122,7 @@
       <w:r>
         <w:t xml:space="preserve"> </w:t>
       </w:r>
-      <w:hyperlink r:id="rId121">
+      <w:hyperlink r:id="rId128">
         <w:r>
           <w:rPr>
             <w:rStyle w:val="Hyperlink"/>
@@ -2890,7 +3147,7 @@
       <w:r>
         <w:t xml:space="preserve"> </w:t>
       </w:r>
-      <w:hyperlink r:id="rId122">
+      <w:hyperlink r:id="rId129">
         <w:r>
           <w:rPr>
             <w:rStyle w:val="Hyperlink"/>
@@ -2907,7 +3164,7 @@
       <w:r>
         <w:t xml:space="preserve"> </w:t>
       </w:r>
-      <w:hyperlink r:id="rId123">
+      <w:hyperlink r:id="rId130">
         <w:r>
           <w:rPr>
             <w:rStyle w:val="Hyperlink"/>
@@ -2932,7 +3189,7 @@
       <w:r>
         <w:t xml:space="preserve"> </w:t>
       </w:r>
-      <w:hyperlink r:id="rId124">
+      <w:hyperlink r:id="rId131">
         <w:r>
           <w:rPr>
             <w:rStyle w:val="Hyperlink"/>
@@ -2945,8 +3202,8 @@
       <w:pPr>
         <w:pStyle w:val="Heading3"/>
       </w:pPr>
-      <w:bookmarkStart w:id="125" w:name="april-20-----blank-technology-canvas-pitch-presentations"/>
-      <w:bookmarkEnd w:id="125"/>
+      <w:bookmarkStart w:id="132" w:name="april-20-----blank-technology-canvas-pitch-presentations"/>
+      <w:bookmarkEnd w:id="132"/>
       <w:r>
         <w:t xml:space="preserve">April 20 --- Blank Technology Canvas Pitch Presentations</w:t>
       </w:r>
@@ -2966,10 +3223,10 @@
       <w:pPr>
         <w:pStyle w:val="Heading3"/>
       </w:pPr>
-      <w:bookmarkStart w:id="126" w:name="april-27-----blank-technology-canvas-pitch-presentations"/>
-      <w:bookmarkEnd w:id="126"/>
-      <w:r>
-        <w:t xml:space="preserve">April 27 --- Blank Technology Canvas Pitch Presentations</w:t>
+      <w:bookmarkStart w:id="133" w:name="april-27-----blank-technology-canvas-pitch-presentations-feedback"/>
+      <w:bookmarkEnd w:id="133"/>
+      <w:r>
+        <w:t xml:space="preserve">April 27 --- Blank Technology Canvas Pitch Presentations Feedback</w:t>
       </w:r>
     </w:p>
     <w:p>
@@ -2982,13 +3239,22 @@
         </w:rPr>
         <w:t xml:space="preserve">Due: Reflection Post 3</w:t>
       </w:r>
+      <w:r>
+        <w:t xml:space="preserve"> </w:t>
+      </w:r>
+      <w:r>
+        <w:rPr>
+          <w:b/>
+        </w:rPr>
+        <w:t xml:space="preserve">Due: Blank Technology Canvas Pitch Presentation</w:t>
+      </w:r>
     </w:p>
     <w:p>
       <w:pPr>
         <w:pStyle w:val="Heading3"/>
       </w:pPr>
-      <w:bookmarkStart w:id="127" w:name="may-4-----databases-and-structured-queries-lab"/>
-      <w:bookmarkEnd w:id="127"/>
+      <w:bookmarkStart w:id="134" w:name="may-4-----databases-and-structured-queries-lab"/>
+      <w:bookmarkEnd w:id="134"/>
       <w:r>
         <w:t xml:space="preserve">May 4 --- Databases and Structured Queries (LAB)</w:t>
       </w:r>
@@ -3015,7 +3281,7 @@
       <w:r>
         <w:t xml:space="preserve"> </w:t>
       </w:r>
-      <w:hyperlink r:id="rId128">
+      <w:hyperlink r:id="rId135">
         <w:r>
           <w:rPr>
             <w:rStyle w:val="Hyperlink"/>
@@ -3038,7 +3304,7 @@
       <w:r>
         <w:t xml:space="preserve"> </w:t>
       </w:r>
-      <w:hyperlink r:id="rId129">
+      <w:hyperlink r:id="rId136">
         <w:r>
           <w:rPr>
             <w:rStyle w:val="Hyperlink"/>
@@ -3061,7 +3327,7 @@
       <w:r>
         <w:t xml:space="preserve"> </w:t>
       </w:r>
-      <w:hyperlink r:id="rId130">
+      <w:hyperlink r:id="rId137">
         <w:r>
           <w:rPr>
             <w:rStyle w:val="Hyperlink"/>
@@ -3084,7 +3350,7 @@
       <w:r>
         <w:t xml:space="preserve"> </w:t>
       </w:r>
-      <w:hyperlink r:id="rId131">
+      <w:hyperlink r:id="rId138">
         <w:r>
           <w:rPr>
             <w:rStyle w:val="Hyperlink"/>
@@ -3107,7 +3373,7 @@
       <w:r>
         <w:t xml:space="preserve"> </w:t>
       </w:r>
-      <w:hyperlink r:id="rId132">
+      <w:hyperlink r:id="rId139">
         <w:r>
           <w:rPr>
             <w:rStyle w:val="Hyperlink"/>
@@ -3129,7 +3395,7 @@
       <w:r>
         <w:t xml:space="preserve"> </w:t>
       </w:r>
-      <w:hyperlink r:id="rId133">
+      <w:hyperlink r:id="rId140">
         <w:r>
           <w:rPr>
             <w:rStyle w:val="Hyperlink"/>
@@ -3232,7 +3498,7 @@
       <w:r>
         <w:t xml:space="preserve"> </w:t>
       </w:r>
-      <w:hyperlink r:id="rId134">
+      <w:hyperlink r:id="rId141">
         <w:r>
           <w:rPr>
             <w:rStyle w:val="Hyperlink"/>
@@ -3245,8 +3511,8 @@
       <w:pPr>
         <w:pStyle w:val="Heading3"/>
       </w:pPr>
-      <w:bookmarkStart w:id="135" w:name="may-11-----information-technology-of-the-future-and-wrap-up"/>
-      <w:bookmarkEnd w:id="135"/>
+      <w:bookmarkStart w:id="142" w:name="may-11-----information-technology-of-the-future-and-wrap-up"/>
+      <w:bookmarkEnd w:id="142"/>
       <w:r>
         <w:t xml:space="preserve">May 11 --- Information Technology of the Future, and Wrap-up</w:t>
       </w:r>
@@ -3284,7 +3550,7 @@
       <w:r>
         <w:t xml:space="preserve"> </w:t>
       </w:r>
-      <w:hyperlink r:id="rId136">
+      <w:hyperlink r:id="rId143">
         <w:r>
           <w:rPr>
             <w:rStyle w:val="Hyperlink"/>
@@ -3307,7 +3573,7 @@
       <w:r>
         <w:t xml:space="preserve"> </w:t>
       </w:r>
-      <w:hyperlink r:id="rId137">
+      <w:hyperlink r:id="rId144">
         <w:r>
           <w:rPr>
             <w:rStyle w:val="Hyperlink"/>
@@ -3330,7 +3596,7 @@
       <w:r>
         <w:t xml:space="preserve"> </w:t>
       </w:r>
-      <w:hyperlink r:id="rId138">
+      <w:hyperlink r:id="rId145">
         <w:r>
           <w:rPr>
             <w:rStyle w:val="Hyperlink"/>
@@ -3359,7 +3625,7 @@
       <w:r>
         <w:t xml:space="preserve"> </w:t>
       </w:r>
-      <w:hyperlink r:id="rId139">
+      <w:hyperlink r:id="rId146">
         <w:r>
           <w:rPr>
             <w:rStyle w:val="Hyperlink"/>
@@ -3382,7 +3648,7 @@
       <w:r>
         <w:t xml:space="preserve"> </w:t>
       </w:r>
-      <w:hyperlink r:id="rId140">
+      <w:hyperlink r:id="rId147">
         <w:r>
           <w:rPr>
             <w:rStyle w:val="Hyperlink"/>
@@ -3405,7 +3671,7 @@
       <w:r>
         <w:t xml:space="preserve"> </w:t>
       </w:r>
-      <w:hyperlink r:id="rId141">
+      <w:hyperlink r:id="rId148">
         <w:r>
           <w:rPr>
             <w:rStyle w:val="Hyperlink"/>
@@ -3428,7 +3694,7 @@
       <w:r>
         <w:t xml:space="preserve"> </w:t>
       </w:r>
-      <w:hyperlink r:id="rId142">
+      <w:hyperlink r:id="rId149">
         <w:r>
           <w:rPr>
             <w:rStyle w:val="Hyperlink"/>
@@ -3451,7 +3717,7 @@
       <w:r>
         <w:t xml:space="preserve"> </w:t>
       </w:r>
-      <w:hyperlink r:id="rId143">
+      <w:hyperlink r:id="rId150">
         <w:r>
           <w:rPr>
             <w:rStyle w:val="Hyperlink"/>
@@ -3474,7 +3740,7 @@
       <w:r>
         <w:t xml:space="preserve"> </w:t>
       </w:r>
-      <w:hyperlink r:id="rId144">
+      <w:hyperlink r:id="rId151">
         <w:r>
           <w:rPr>
             <w:rStyle w:val="Hyperlink"/>
@@ -3497,7 +3763,7 @@
       <w:r>
         <w:t xml:space="preserve"> </w:t>
       </w:r>
-      <w:hyperlink r:id="rId145">
+      <w:hyperlink r:id="rId152">
         <w:r>
           <w:rPr>
             <w:rStyle w:val="Hyperlink"/>
@@ -3510,8 +3776,8 @@
       <w:pPr>
         <w:pStyle w:val="Heading2"/>
       </w:pPr>
-      <w:bookmarkStart w:id="146" w:name="textbooks-readings-and-materials"/>
-      <w:bookmarkEnd w:id="146"/>
+      <w:bookmarkStart w:id="153" w:name="textbooks-readings-and-materials"/>
+      <w:bookmarkEnd w:id="153"/>
       <w:r>
         <w:t xml:space="preserve">Textbooks, Readings and Materials</w:t>
       </w:r>
@@ -3553,6 +3819,9 @@
         <w:t xml:space="preserve"> </w:t>
       </w:r>
       <w:r>
+        <w:rPr>
+          <w:b/>
+        </w:rPr>
         <w:t xml:space="preserve">before</w:t>
       </w:r>
       <w:r>
@@ -3572,8 +3841,8 @@
       <w:pPr>
         <w:pStyle w:val="Heading2"/>
       </w:pPr>
-      <w:bookmarkStart w:id="147" w:name="suggested-texts-sites-and-lists"/>
-      <w:bookmarkEnd w:id="147"/>
+      <w:bookmarkStart w:id="154" w:name="suggested-texts-sites-and-lists"/>
+      <w:bookmarkEnd w:id="154"/>
       <w:r>
         <w:t xml:space="preserve">Suggested Texts, Sites, and Lists</w:t>
       </w:r>
@@ -3625,7 +3894,7 @@
       <w:pPr>
         <w:pStyle w:val="BodyText"/>
       </w:pPr>
-      <w:hyperlink r:id="rId148">
+      <w:hyperlink r:id="rId155">
         <w:r>
           <w:rPr>
             <w:rStyle w:val="Hyperlink"/>
@@ -3636,7 +3905,7 @@
       <w:r>
         <w:br w:type="textWrapping"/>
       </w:r>
-      <w:hyperlink r:id="rId149">
+      <w:hyperlink r:id="rId156">
         <w:r>
           <w:rPr>
             <w:rStyle w:val="Hyperlink"/>
@@ -3647,7 +3916,7 @@
       <w:r>
         <w:br w:type="textWrapping"/>
       </w:r>
-      <w:hyperlink r:id="rId150">
+      <w:hyperlink r:id="rId157">
         <w:r>
           <w:rPr>
             <w:rStyle w:val="Hyperlink"/>
@@ -3658,7 +3927,7 @@
       <w:r>
         <w:br w:type="textWrapping"/>
       </w:r>
-      <w:hyperlink r:id="rId151">
+      <w:hyperlink r:id="rId158">
         <w:r>
           <w:rPr>
             <w:rStyle w:val="Hyperlink"/>
@@ -3669,7 +3938,7 @@
       <w:r>
         <w:br w:type="textWrapping"/>
       </w:r>
-      <w:hyperlink r:id="rId152">
+      <w:hyperlink r:id="rId159">
         <w:r>
           <w:rPr>
             <w:rStyle w:val="Hyperlink"/>
@@ -3680,7 +3949,7 @@
       <w:r>
         <w:br w:type="textWrapping"/>
       </w:r>
-      <w:hyperlink r:id="rId153">
+      <w:hyperlink r:id="rId160">
         <w:r>
           <w:rPr>
             <w:rStyle w:val="Hyperlink"/>
@@ -3691,7 +3960,7 @@
       <w:r>
         <w:br w:type="textWrapping"/>
       </w:r>
-      <w:hyperlink r:id="rId154">
+      <w:hyperlink r:id="rId161">
         <w:r>
           <w:rPr>
             <w:rStyle w:val="Hyperlink"/>
@@ -3702,7 +3971,7 @@
       <w:r>
         <w:br w:type="textWrapping"/>
       </w:r>
-      <w:hyperlink r:id="rId155">
+      <w:hyperlink r:id="rId162">
         <w:r>
           <w:rPr>
             <w:rStyle w:val="Hyperlink"/>
@@ -3713,7 +3982,7 @@
       <w:r>
         <w:br w:type="textWrapping"/>
       </w:r>
-      <w:hyperlink r:id="rId156">
+      <w:hyperlink r:id="rId163">
         <w:r>
           <w:rPr>
             <w:rStyle w:val="Hyperlink"/>
@@ -3724,7 +3993,7 @@
       <w:r>
         <w:br w:type="textWrapping"/>
       </w:r>
-      <w:hyperlink r:id="rId157">
+      <w:hyperlink r:id="rId164">
         <w:r>
           <w:rPr>
             <w:rStyle w:val="Hyperlink"/>
@@ -3735,7 +4004,7 @@
       <w:r>
         <w:br w:type="textWrapping"/>
       </w:r>
-      <w:hyperlink r:id="rId158">
+      <w:hyperlink r:id="rId165">
         <w:r>
           <w:rPr>
             <w:rStyle w:val="Hyperlink"/>
@@ -3769,7 +4038,7 @@
       <w:r>
         <w:t xml:space="preserve"> </w:t>
       </w:r>
-      <w:hyperlink r:id="rId159">
+      <w:hyperlink r:id="rId166">
         <w:r>
           <w:rPr>
             <w:rStyle w:val="Hyperlink"/>
@@ -3792,7 +4061,7 @@
       <w:r>
         <w:t xml:space="preserve"> </w:t>
       </w:r>
-      <w:hyperlink r:id="rId160">
+      <w:hyperlink r:id="rId167">
         <w:r>
           <w:rPr>
             <w:rStyle w:val="Hyperlink"/>
@@ -3815,7 +4084,7 @@
       <w:r>
         <w:t xml:space="preserve"> </w:t>
       </w:r>
-      <w:hyperlink r:id="rId161">
+      <w:hyperlink r:id="rId168">
         <w:r>
           <w:rPr>
             <w:rStyle w:val="Hyperlink"/>
@@ -3838,7 +4107,7 @@
       <w:r>
         <w:t xml:space="preserve"> </w:t>
       </w:r>
-      <w:hyperlink r:id="rId162">
+      <w:hyperlink r:id="rId169">
         <w:r>
           <w:rPr>
             <w:rStyle w:val="Hyperlink"/>
@@ -3866,7 +4135,7 @@
           <w:ilvl w:val="0"/>
         </w:numPr>
       </w:pPr>
-      <w:hyperlink r:id="rId163">
+      <w:hyperlink r:id="rId170">
         <w:r>
           <w:rPr>
             <w:rStyle w:val="Hyperlink"/>
@@ -3883,7 +4152,7 @@
           <w:ilvl w:val="0"/>
         </w:numPr>
       </w:pPr>
-      <w:hyperlink r:id="rId164">
+      <w:hyperlink r:id="rId171">
         <w:r>
           <w:rPr>
             <w:rStyle w:val="Hyperlink"/>
@@ -3900,7 +4169,7 @@
           <w:ilvl w:val="0"/>
         </w:numPr>
       </w:pPr>
-      <w:hyperlink r:id="rId165">
+      <w:hyperlink r:id="rId172">
         <w:r>
           <w:rPr>
             <w:rStyle w:val="Hyperlink"/>
@@ -3917,7 +4186,7 @@
           <w:ilvl w:val="0"/>
         </w:numPr>
       </w:pPr>
-      <w:hyperlink r:id="rId166">
+      <w:hyperlink r:id="rId173">
         <w:r>
           <w:rPr>
             <w:rStyle w:val="Hyperlink"/>
@@ -3934,7 +4203,7 @@
           <w:ilvl w:val="0"/>
         </w:numPr>
       </w:pPr>
-      <w:hyperlink r:id="rId167">
+      <w:hyperlink r:id="rId174">
         <w:r>
           <w:rPr>
             <w:rStyle w:val="Hyperlink"/>
@@ -3951,7 +4220,7 @@
           <w:ilvl w:val="0"/>
         </w:numPr>
       </w:pPr>
-      <w:hyperlink r:id="rId168">
+      <w:hyperlink r:id="rId175">
         <w:r>
           <w:rPr>
             <w:rStyle w:val="Hyperlink"/>
@@ -3968,7 +4237,7 @@
           <w:ilvl w:val="0"/>
         </w:numPr>
       </w:pPr>
-      <w:hyperlink r:id="rId169">
+      <w:hyperlink r:id="rId176">
         <w:r>
           <w:rPr>
             <w:rStyle w:val="Hyperlink"/>
@@ -3985,7 +4254,7 @@
           <w:ilvl w:val="0"/>
         </w:numPr>
       </w:pPr>
-      <w:hyperlink r:id="rId170">
+      <w:hyperlink r:id="rId177">
         <w:r>
           <w:rPr>
             <w:rStyle w:val="Hyperlink"/>
@@ -4002,7 +4271,7 @@
           <w:ilvl w:val="0"/>
         </w:numPr>
       </w:pPr>
-      <w:hyperlink r:id="rId171">
+      <w:hyperlink r:id="rId178">
         <w:r>
           <w:rPr>
             <w:rStyle w:val="Hyperlink"/>
@@ -4019,7 +4288,7 @@
           <w:ilvl w:val="0"/>
         </w:numPr>
       </w:pPr>
-      <w:hyperlink r:id="rId172">
+      <w:hyperlink r:id="rId179">
         <w:r>
           <w:rPr>
             <w:rStyle w:val="Hyperlink"/>
@@ -4044,8 +4313,8 @@
       <w:pPr>
         <w:pStyle w:val="Heading2"/>
       </w:pPr>
-      <w:bookmarkStart w:id="173" w:name="coding-tutorials"/>
-      <w:bookmarkEnd w:id="173"/>
+      <w:bookmarkStart w:id="180" w:name="coding-tutorials"/>
+      <w:bookmarkEnd w:id="180"/>
       <w:r>
         <w:t xml:space="preserve">Coding tutorials:</w:t>
       </w:r>
@@ -4058,7 +4327,7 @@
           <w:ilvl w:val="0"/>
         </w:numPr>
       </w:pPr>
-      <w:hyperlink r:id="rId174">
+      <w:hyperlink r:id="rId181">
         <w:r>
           <w:rPr>
             <w:rStyle w:val="Hyperlink"/>
@@ -4075,7 +4344,7 @@
           <w:ilvl w:val="0"/>
         </w:numPr>
       </w:pPr>
-      <w:hyperlink r:id="rId175">
+      <w:hyperlink r:id="rId182">
         <w:r>
           <w:rPr>
             <w:rStyle w:val="Hyperlink"/>
@@ -4092,7 +4361,7 @@
           <w:ilvl w:val="0"/>
         </w:numPr>
       </w:pPr>
-      <w:hyperlink r:id="rId176">
+      <w:hyperlink r:id="rId183">
         <w:r>
           <w:rPr>
             <w:rStyle w:val="Hyperlink"/>
@@ -4109,7 +4378,7 @@
           <w:ilvl w:val="0"/>
         </w:numPr>
       </w:pPr>
-      <w:hyperlink r:id="rId177">
+      <w:hyperlink r:id="rId184">
         <w:r>
           <w:rPr>
             <w:rStyle w:val="Hyperlink"/>
@@ -4126,7 +4395,7 @@
           <w:ilvl w:val="0"/>
         </w:numPr>
       </w:pPr>
-      <w:hyperlink r:id="rId178">
+      <w:hyperlink r:id="rId185">
         <w:r>
           <w:rPr>
             <w:rStyle w:val="Hyperlink"/>
@@ -4143,7 +4412,7 @@
       <w:r>
         <w:t xml:space="preserve"> </w:t>
       </w:r>
-      <w:hyperlink r:id="rId179">
+      <w:hyperlink r:id="rId186">
         <w:r>
           <w:rPr>
             <w:rStyle w:val="Hyperlink"/>
@@ -4171,8 +4440,8 @@
       <w:pPr>
         <w:pStyle w:val="Heading2"/>
       </w:pPr>
-      <w:bookmarkStart w:id="180" w:name="projects-papers-and-assignments"/>
-      <w:bookmarkEnd w:id="180"/>
+      <w:bookmarkStart w:id="187" w:name="projects-papers-and-assignments"/>
+      <w:bookmarkEnd w:id="187"/>
       <w:r>
         <w:t xml:space="preserve">Projects, Papers, and Assignments</w:t>
       </w:r>
@@ -4737,8 +5006,8 @@
       <w:pPr>
         <w:pStyle w:val="Heading2"/>
       </w:pPr>
-      <w:bookmarkStart w:id="181" w:name="pratts-grading-scale"/>
-      <w:bookmarkEnd w:id="181"/>
+      <w:bookmarkStart w:id="188" w:name="pratts-grading-scale"/>
+      <w:bookmarkEnd w:id="188"/>
       <w:r>
         <w:t xml:space="preserve">Pratt's Grading Scale</w:t>
       </w:r>
@@ -4795,8 +5064,8 @@
       <w:pPr>
         <w:pStyle w:val="Heading2"/>
       </w:pPr>
-      <w:bookmarkStart w:id="182" w:name="portfolio"/>
-      <w:bookmarkEnd w:id="182"/>
+      <w:bookmarkStart w:id="189" w:name="portfolio"/>
+      <w:bookmarkEnd w:id="189"/>
       <w:r>
         <w:t xml:space="preserve">Portfolio</w:t>
       </w:r>
@@ -4834,7 +5103,7 @@
       <w:r>
         <w:t xml:space="preserve"> </w:t>
       </w:r>
-      <w:hyperlink r:id="rId183">
+      <w:hyperlink r:id="rId190">
         <w:r>
           <w:rPr>
             <w:rStyle w:val="Hyperlink"/>
@@ -4856,7 +5125,7 @@
       <w:r>
         <w:t xml:space="preserve"> </w:t>
       </w:r>
-      <w:hyperlink r:id="rId184">
+      <w:hyperlink r:id="rId191">
         <w:r>
           <w:rPr>
             <w:rStyle w:val="Hyperlink"/>
@@ -4878,7 +5147,7 @@
       <w:r>
         <w:t xml:space="preserve"> </w:t>
       </w:r>
-      <w:hyperlink r:id="rId185">
+      <w:hyperlink r:id="rId192">
         <w:r>
           <w:rPr>
             <w:rStyle w:val="Hyperlink"/>
@@ -4900,7 +5169,7 @@
       <w:r>
         <w:t xml:space="preserve"> </w:t>
       </w:r>
-      <w:hyperlink r:id="rId186">
+      <w:hyperlink r:id="rId193">
         <w:r>
           <w:rPr>
             <w:rStyle w:val="Hyperlink"/>
@@ -4927,8 +5196,8 @@
       <w:pPr>
         <w:pStyle w:val="Heading2"/>
       </w:pPr>
-      <w:bookmarkStart w:id="187" w:name="attendanceparticipation"/>
-      <w:bookmarkEnd w:id="187"/>
+      <w:bookmarkStart w:id="194" w:name="attendanceparticipation"/>
+      <w:bookmarkEnd w:id="194"/>
       <w:r>
         <w:t xml:space="preserve">Attendance/Participation:</w:t>
       </w:r>
@@ -5081,8 +5350,8 @@
       <w:pPr>
         <w:pStyle w:val="Heading2"/>
       </w:pPr>
-      <w:bookmarkStart w:id="188" w:name="written-work"/>
-      <w:bookmarkEnd w:id="188"/>
+      <w:bookmarkStart w:id="195" w:name="written-work"/>
+      <w:bookmarkEnd w:id="195"/>
       <w:r>
         <w:t xml:space="preserve">Written Work:</w:t>
       </w:r>
@@ -5111,8 +5380,8 @@
       <w:pPr>
         <w:pStyle w:val="Heading2"/>
       </w:pPr>
-      <w:bookmarkStart w:id="189" w:name="academic-integrity-code"/>
-      <w:bookmarkEnd w:id="189"/>
+      <w:bookmarkStart w:id="196" w:name="academic-integrity-code"/>
+      <w:bookmarkEnd w:id="196"/>
       <w:r>
         <w:t xml:space="preserve">Academic Integrity Code</w:t>
       </w:r>
@@ -5153,8 +5422,8 @@
       <w:pPr>
         <w:pStyle w:val="Heading2"/>
       </w:pPr>
-      <w:bookmarkStart w:id="190" w:name="students-with-disabilities-and-accessibility"/>
-      <w:bookmarkEnd w:id="190"/>
+      <w:bookmarkStart w:id="197" w:name="students-with-disabilities-and-accessibility"/>
+      <w:bookmarkEnd w:id="197"/>
       <w:r>
         <w:t xml:space="preserve">Students with Disabilities and Accessibility</w:t>
       </w:r>
@@ -5257,8 +5526,8 @@
       <w:pPr>
         <w:pStyle w:val="Heading2"/>
       </w:pPr>
-      <w:bookmarkStart w:id="191" w:name="human-rights-equity-bert-and-title-ix"/>
-      <w:bookmarkEnd w:id="191"/>
+      <w:bookmarkStart w:id="198" w:name="human-rights-equity-bert-and-title-ix"/>
+      <w:bookmarkEnd w:id="198"/>
       <w:r>
         <w:t xml:space="preserve">Human Rights, Equity, BERT, and Title IX</w:t>
       </w:r>
@@ -5375,8 +5644,8 @@
       <w:pPr>
         <w:pStyle w:val="Heading2"/>
       </w:pPr>
-      <w:bookmarkStart w:id="192" w:name="communication"/>
-      <w:bookmarkEnd w:id="192"/>
+      <w:bookmarkStart w:id="199" w:name="communication"/>
+      <w:bookmarkEnd w:id="199"/>
       <w:r>
         <w:t xml:space="preserve">Communication</w:t>
       </w:r>
@@ -5394,7 +5663,7 @@
       <w:r>
         <w:t xml:space="preserve">(</w:t>
       </w:r>
-      <w:hyperlink r:id="rId193">
+      <w:hyperlink r:id="rId200">
         <w:r>
           <w:rPr>
             <w:rStyle w:val="Hyperlink"/>
@@ -5446,8 +5715,8 @@
       <w:pPr>
         <w:pStyle w:val="Heading2"/>
       </w:pPr>
-      <w:bookmarkStart w:id="194" w:name="student-agreement"/>
-      <w:bookmarkEnd w:id="194"/>
+      <w:bookmarkStart w:id="201" w:name="student-agreement"/>
+      <w:bookmarkEnd w:id="201"/>
       <w:r>
         <w:t xml:space="preserve">Student Agreement</w:t>
       </w:r>
@@ -5488,8 +5757,8 @@
       <w:pPr>
         <w:pStyle w:val="Heading2"/>
       </w:pPr>
-      <w:bookmarkStart w:id="195" w:name="appendix-on-fair-use"/>
-      <w:bookmarkEnd w:id="195"/>
+      <w:bookmarkStart w:id="202" w:name="appendix-on-fair-use"/>
+      <w:bookmarkEnd w:id="202"/>
       <w:r>
         <w:t xml:space="preserve">Appendix: On Fair Use</w:t>
       </w:r>
@@ -5524,8 +5793,8 @@
       <w:pPr>
         <w:pStyle w:val="Heading2"/>
       </w:pPr>
-      <w:bookmarkStart w:id="196" w:name="u.s.-code-107---limitations-on-exclusive-rights-fair-use"/>
-      <w:bookmarkEnd w:id="196"/>
+      <w:bookmarkStart w:id="203" w:name="u.s.-code-107---limitations-on-exclusive-rights-fair-use"/>
+      <w:bookmarkEnd w:id="203"/>
       <w:r>
         <w:t xml:space="preserve">17 U.S. Code § 107 - Limitations on exclusive rights: Fair use</w:t>
       </w:r>
@@ -5534,7 +5803,7 @@
       <w:pPr>
         <w:pStyle w:val="FirstParagraph"/>
       </w:pPr>
-      <w:hyperlink r:id="rId197">
+      <w:hyperlink r:id="rId204">
         <w:r>
           <w:rPr>
             <w:rStyle w:val="Hyperlink"/>
@@ -5553,7 +5822,7 @@
       <w:r>
         <w:t xml:space="preserve"> </w:t>
       </w:r>
-      <w:hyperlink r:id="rId198">
+      <w:hyperlink r:id="rId205">
         <w:r>
           <w:rPr>
             <w:rStyle w:val="Hyperlink"/>
@@ -5570,7 +5839,7 @@
       <w:r>
         <w:t xml:space="preserve"> </w:t>
       </w:r>
-      <w:hyperlink r:id="rId199">
+      <w:hyperlink r:id="rId206">
         <w:r>
           <w:rPr>
             <w:rStyle w:val="Hyperlink"/>
@@ -5835,7 +6104,7 @@
       <w:r>
         <w:t xml:space="preserve">As quoted in "</w:t>
       </w:r>
-      <w:hyperlink r:id="rId200">
+      <w:hyperlink r:id="rId207">
         <w:r>
           <w:rPr>
             <w:rStyle w:val="Hyperlink"/>
@@ -5902,7 +6171,7 @@
       <w:r>
         <w:t xml:space="preserve"> </w:t>
       </w:r>
-      <w:hyperlink r:id="rId201">
+      <w:hyperlink r:id="rId208">
         <w:r>
           <w:rPr>
             <w:rStyle w:val="Hyperlink"/>
@@ -5921,7 +6190,7 @@
       <w:r>
         <w:br w:type="textWrapping"/>
       </w:r>
-      <w:hyperlink r:id="rId202">
+      <w:hyperlink r:id="rId209">
         <w:r>
           <w:rPr>
             <w:rStyle w:val="Hyperlink"/>
@@ -5934,8 +6203,8 @@
       <w:pPr>
         <w:pStyle w:val="Heading2"/>
       </w:pPr>
-      <w:bookmarkStart w:id="203" w:name="pratt-school-of-information"/>
-      <w:bookmarkEnd w:id="203"/>
+      <w:bookmarkStart w:id="210" w:name="pratt-school-of-information"/>
+      <w:bookmarkEnd w:id="210"/>
       <w:r>
         <w:t xml:space="preserve">Pratt School of Information</w:t>
       </w:r>
@@ -5944,8 +6213,8 @@
       <w:pPr>
         <w:pStyle w:val="Heading3"/>
       </w:pPr>
-      <w:bookmarkStart w:id="204" w:name="student-technology-expectations"/>
-      <w:bookmarkEnd w:id="204"/>
+      <w:bookmarkStart w:id="211" w:name="student-technology-expectations"/>
+      <w:bookmarkEnd w:id="211"/>
       <w:r>
         <w:t xml:space="preserve">Student Technology Expectations</w:t>
       </w:r>
@@ -6387,7 +6656,7 @@
     </w:lvl>
   </w:abstractNum>
   <w:abstractNum w:abstractNumId="990">
-    <w:nsid w:val="d8a22b9f"/>
+    <w:nsid w:val="b515f8a6"/>
     <w:multiLevelType w:val="multilevel"/>
     <w:lvl w:ilvl="0">
       <w:numFmt w:val="bullet"/>
@@ -6468,7 +6737,7 @@
     </w:lvl>
   </w:abstractNum>
   <w:abstractNum w:abstractNumId="991">
-    <w:nsid w:val="e496f9e7"/>
+    <w:nsid w:val="5fd5c948"/>
     <w:multiLevelType w:val="multilevel"/>
     <w:lvl w:ilvl="0">
       <w:numFmt w:val="bullet"/>
@@ -6549,7 +6818,7 @@
     </w:lvl>
   </w:abstractNum>
   <w:abstractNum w:abstractNumId="99421">
-    <w:nsid w:val="e6b2ea5c"/>
+    <w:nsid w:val="a7775965"/>
     <w:multiLevelType w:val="multilevel"/>
     <w:lvl w:ilvl="0">
       <w:start w:val="1"/>
@@ -6637,7 +6906,7 @@
     </w:lvl>
   </w:abstractNum>
   <w:abstractNum w:abstractNumId="99422">
-    <w:nsid w:val="3ca3ab14"/>
+    <w:nsid w:val="4688d51d"/>
     <w:multiLevelType w:val="multilevel"/>
     <w:lvl w:ilvl="0">
       <w:start w:val="2"/>
@@ -6725,7 +6994,7 @@
     </w:lvl>
   </w:abstractNum>
   <w:abstractNum w:abstractNumId="99411">
-    <w:nsid w:val="ddcea52c"/>
+    <w:nsid w:val="cd3f4435"/>
     <w:multiLevelType w:val="multilevel"/>
     <w:lvl w:ilvl="0">
       <w:start w:val="1"/>
@@ -6813,7 +7082,7 @@
     </w:lvl>
   </w:abstractNum>
   <w:abstractNum w:abstractNumId="99431">
-    <w:nsid w:val="b08c0316"/>
+    <w:nsid w:val="b2a848a0"/>
     <w:multiLevelType w:val="multilevel"/>
     <w:lvl w:ilvl="0">
       <w:start w:val="1"/>

</xml_diff>